<commit_message>
Clase 15 con los SS
</commit_message>
<xml_diff>
--- a/Tercera Entrega/Clase 15- Cierre VM/Alumnos/Git_y_Github_Rodriguez_Jose/Clase 15.docx
+++ b/Tercera Entrega/Clase 15- Cierre VM/Alumnos/Git_y_Github_Rodriguez_Jose/Clase 15.docx
@@ -439,9 +439,9 @@
         </w:rPr>
         <w:lastRenderedPageBreak/>
         <w:drawing>
-          <wp:inline distT="0" distB="0" distL="0" distR="0" wp14:anchorId="41F77DB1" wp14:editId="40194BB8">
-            <wp:extent cx="5612130" cy="4226560"/>
-            <wp:effectExtent l="0" t="0" r="7620" b="2540"/>
+          <wp:inline distT="0" distB="0" distL="0" distR="0" wp14:anchorId="41F77DB1" wp14:editId="5D721AB8">
+            <wp:extent cx="4895850" cy="3687121"/>
+            <wp:effectExtent l="0" t="0" r="0" b="8890"/>
             <wp:docPr id="1" name="Imagen 1"/>
             <wp:cNvGraphicFramePr>
               <a:graphicFrameLocks xmlns:a="http://schemas.openxmlformats.org/drawingml/2006/main" noChangeAspect="1"/>
@@ -462,7 +462,7 @@
                   <pic:spPr>
                     <a:xfrm>
                       <a:off x="0" y="0"/>
-                      <a:ext cx="5612130" cy="4226560"/>
+                      <a:ext cx="4896584" cy="3687674"/>
                     </a:xfrm>
                     <a:prstGeom prst="rect">
                       <a:avLst/>
@@ -482,41 +482,66 @@
         <w:adjustRightInd w:val="0"/>
         <w:spacing w:after="0" w:line="240" w:lineRule="auto"/>
         <w:rPr>
-          <w:rFonts w:ascii="Segoe UI" w:hAnsi="Segoe UI" w:cs="Segoe UI"/>
-          <w:color w:val="282829"/>
-          <w:sz w:val="23"/>
-          <w:szCs w:val="23"/>
-        </w:rPr>
-      </w:pPr>
-    </w:p>
-    <w:p>
-      <w:pPr>
-        <w:autoSpaceDE w:val="0"/>
-        <w:autoSpaceDN w:val="0"/>
-        <w:adjustRightInd w:val="0"/>
-        <w:spacing w:after="0" w:line="240" w:lineRule="auto"/>
-        <w:rPr>
-          <w:rFonts w:ascii="Segoe UI" w:hAnsi="Segoe UI" w:cs="Segoe UI"/>
-          <w:color w:val="282829"/>
-          <w:sz w:val="23"/>
-          <w:szCs w:val="23"/>
-        </w:rPr>
-      </w:pPr>
-    </w:p>
-    <w:p>
-      <w:pPr>
-        <w:pStyle w:val="Prrafodelista"/>
-        <w:autoSpaceDE w:val="0"/>
-        <w:autoSpaceDN w:val="0"/>
-        <w:adjustRightInd w:val="0"/>
-        <w:spacing w:after="0" w:line="240" w:lineRule="auto"/>
-        <w:rPr>
           <w:rFonts w:ascii="OpenSans-Regular" w:hAnsi="OpenSans-Regular" w:cs="OpenSans-Regular"/>
           <w:color w:val="434343"/>
           <w:sz w:val="24"/>
           <w:szCs w:val="24"/>
         </w:rPr>
       </w:pPr>
+    </w:p>
+    <w:p>
+      <w:pPr>
+        <w:autoSpaceDE w:val="0"/>
+        <w:autoSpaceDN w:val="0"/>
+        <w:adjustRightInd w:val="0"/>
+        <w:spacing w:after="0" w:line="240" w:lineRule="auto"/>
+        <w:rPr>
+          <w:rFonts w:ascii="OpenSans-Regular" w:hAnsi="OpenSans-Regular" w:cs="OpenSans-Regular"/>
+          <w:color w:val="434343"/>
+          <w:sz w:val="24"/>
+          <w:szCs w:val="24"/>
+        </w:rPr>
+      </w:pPr>
+      <w:r>
+        <w:rPr>
+          <w:noProof/>
+        </w:rPr>
+        <w:drawing>
+          <wp:inline distT="0" distB="0" distL="0" distR="0" wp14:anchorId="27F7AED3" wp14:editId="029EB647">
+            <wp:extent cx="4838700" cy="3925490"/>
+            <wp:effectExtent l="0" t="0" r="0" b="0"/>
+            <wp:docPr id="2" name="Imagen 2"/>
+            <wp:cNvGraphicFramePr>
+              <a:graphicFrameLocks xmlns:a="http://schemas.openxmlformats.org/drawingml/2006/main" noChangeAspect="1"/>
+            </wp:cNvGraphicFramePr>
+            <a:graphic xmlns:a="http://schemas.openxmlformats.org/drawingml/2006/main">
+              <a:graphicData uri="http://schemas.openxmlformats.org/drawingml/2006/picture">
+                <pic:pic xmlns:pic="http://schemas.openxmlformats.org/drawingml/2006/picture">
+                  <pic:nvPicPr>
+                    <pic:cNvPr id="1" name=""/>
+                    <pic:cNvPicPr/>
+                  </pic:nvPicPr>
+                  <pic:blipFill>
+                    <a:blip r:embed="rId6"/>
+                    <a:stretch>
+                      <a:fillRect/>
+                    </a:stretch>
+                  </pic:blipFill>
+                  <pic:spPr>
+                    <a:xfrm>
+                      <a:off x="0" y="0"/>
+                      <a:ext cx="4840027" cy="3926566"/>
+                    </a:xfrm>
+                    <a:prstGeom prst="rect">
+                      <a:avLst/>
+                    </a:prstGeom>
+                  </pic:spPr>
+                </pic:pic>
+              </a:graphicData>
+            </a:graphic>
+          </wp:inline>
+        </w:drawing>
+      </w:r>
     </w:p>
     <w:p>
       <w:pPr>

</xml_diff>